<commit_message>
Refactored and made a Reset button to reset changes to the dropdown lists
</commit_message>
<xml_diff>
--- a/StringsKravspecification.docx
+++ b/StringsKravspecification.docx
@@ -6,12 +6,19 @@
       <w:pPr>
         <w:pStyle w:val="Overskrift1"/>
       </w:pPr>
+      <w:proofErr w:type="spellStart"/>
       <w:r>
         <w:t>Kravspecification</w:t>
       </w:r>
-      <w:r>
-        <w:t xml:space="preserve"> til StringGaugeCalculator</w:t>
-      </w:r>
+      <w:proofErr w:type="spellEnd"/>
+      <w:r>
+        <w:t xml:space="preserve"> til </w:t>
+      </w:r>
+      <w:proofErr w:type="spellStart"/>
+      <w:r>
+        <w:t>StringGaugeCalculator</w:t>
+      </w:r>
+      <w:proofErr w:type="spellEnd"/>
     </w:p>
     <w:p>
       <w:pPr>
@@ -30,29 +37,80 @@
         </w:numPr>
         <w:rPr>
           <w:i/>
-        </w:rPr>
-      </w:pPr>
-      <w:r>
-        <w:t>Udregning af ”Unit Weight”, ud fra strengelængde (Scale</w:t>
-      </w:r>
-      <w:r>
+          <w:strike/>
+        </w:rPr>
+      </w:pPr>
+      <w:r>
+        <w:rPr>
+          <w:strike/>
+        </w:rPr>
+        <w:t xml:space="preserve">Udregning af ”Unit </w:t>
+      </w:r>
+      <w:proofErr w:type="spellStart"/>
+      <w:r>
+        <w:rPr>
+          <w:strike/>
+        </w:rPr>
+        <w:t>Weight</w:t>
+      </w:r>
+      <w:proofErr w:type="spellEnd"/>
+      <w:r>
+        <w:rPr>
+          <w:strike/>
+        </w:rPr>
+        <w:t>”, ud fra strengelængde (</w:t>
+      </w:r>
+      <w:proofErr w:type="spellStart"/>
+      <w:r>
+        <w:rPr>
+          <w:strike/>
+        </w:rPr>
+        <w:t>Scale</w:t>
+      </w:r>
+      <w:proofErr w:type="spellEnd"/>
+      <w:r>
+        <w:rPr>
+          <w:strike/>
+        </w:rPr>
         <w:t>. Altid i tommer</w:t>
       </w:r>
       <w:r>
+        <w:rPr>
+          <w:strike/>
+        </w:rPr>
         <w:t>), strengetræk (T</w:t>
       </w:r>
       <w:r>
-        <w:t xml:space="preserve">ension) og frekvens (Frequency): </w:t>
-      </w:r>
-      <w:r>
-        <w:rPr>
-          <w:i/>
+        <w:rPr>
+          <w:strike/>
+        </w:rPr>
+        <w:t>ension) og frekvens (</w:t>
+      </w:r>
+      <w:proofErr w:type="spellStart"/>
+      <w:r>
+        <w:rPr>
+          <w:strike/>
+        </w:rPr>
+        <w:t>Frequency</w:t>
+      </w:r>
+      <w:proofErr w:type="spellEnd"/>
+      <w:r>
+        <w:rPr>
+          <w:strike/>
+        </w:rPr>
+        <w:t xml:space="preserve">): </w:t>
+      </w:r>
+      <w:r>
+        <w:rPr>
+          <w:i/>
+          <w:strike/>
         </w:rPr>
         <w:t>UW = (T x 386.4) / (2 x L x F)</w:t>
       </w:r>
       <w:r>
         <w:rPr>
           <w:i/>
+          <w:strike/>
           <w:vertAlign w:val="superscript"/>
         </w:rPr>
         <w:t>2</w:t>
@@ -60,54 +118,90 @@
       <w:r>
         <w:rPr>
           <w:i/>
+          <w:strike/>
         </w:rPr>
         <w:br/>
       </w:r>
       <w:r>
         <w:rPr>
           <w:i/>
-        </w:rPr>
-        <w:t>UW = Unit Weight</w:t>
-      </w:r>
-      <w:r>
-        <w:rPr>
-          <w:i/>
+          <w:strike/>
+        </w:rPr>
+        <w:t xml:space="preserve">UW = Unit </w:t>
+      </w:r>
+      <w:proofErr w:type="spellStart"/>
+      <w:r>
+        <w:rPr>
+          <w:i/>
+          <w:strike/>
+        </w:rPr>
+        <w:t>Weight</w:t>
+      </w:r>
+      <w:proofErr w:type="spellEnd"/>
+      <w:r>
+        <w:rPr>
+          <w:i/>
+          <w:strike/>
         </w:rPr>
         <w:t xml:space="preserve">, </w:t>
       </w:r>
       <w:r>
         <w:rPr>
           <w:i/>
+          <w:strike/>
         </w:rPr>
         <w:t>T = Tension</w:t>
       </w:r>
       <w:r>
         <w:rPr>
           <w:i/>
+          <w:strike/>
         </w:rPr>
         <w:t xml:space="preserve">, </w:t>
       </w:r>
       <w:r>
         <w:rPr>
           <w:i/>
-        </w:rPr>
-        <w:t>L = Scale</w:t>
-      </w:r>
-      <w:r>
-        <w:rPr>
-          <w:i/>
+          <w:strike/>
+        </w:rPr>
+        <w:t xml:space="preserve">L = </w:t>
+      </w:r>
+      <w:proofErr w:type="spellStart"/>
+      <w:r>
+        <w:rPr>
+          <w:i/>
+          <w:strike/>
+        </w:rPr>
+        <w:t>Scale</w:t>
+      </w:r>
+      <w:proofErr w:type="spellEnd"/>
+      <w:r>
+        <w:rPr>
+          <w:i/>
+          <w:strike/>
         </w:rPr>
         <w:t xml:space="preserve">, </w:t>
       </w:r>
       <w:r>
         <w:rPr>
           <w:i/>
-        </w:rPr>
-        <w:t>F = Frequency</w:t>
-      </w:r>
-      <w:r>
-        <w:rPr>
-          <w:i/>
+          <w:strike/>
+        </w:rPr>
+        <w:t xml:space="preserve">F = </w:t>
+      </w:r>
+      <w:proofErr w:type="spellStart"/>
+      <w:r>
+        <w:rPr>
+          <w:i/>
+          <w:strike/>
+        </w:rPr>
+        <w:t>Frequency</w:t>
+      </w:r>
+      <w:proofErr w:type="spellEnd"/>
+      <w:r>
+        <w:rPr>
+          <w:i/>
+          <w:strike/>
         </w:rPr>
         <w:t>.</w:t>
       </w:r>
@@ -120,9 +214,56 @@
           <w:numId w:val="1"/>
         </w:numPr>
       </w:pPr>
-      <w:r>
-        <w:t>Foreslag af strengemodel udfra producenters anvisning. Producenter som har skemaer over strenges unit weight er CircleK strings og Daddario.</w:t>
-      </w:r>
+      <w:proofErr w:type="spellStart"/>
+      <w:r>
+        <w:t>Foreslag</w:t>
+      </w:r>
+      <w:proofErr w:type="spellEnd"/>
+      <w:r>
+        <w:t xml:space="preserve"> af strengemodel </w:t>
+      </w:r>
+      <w:proofErr w:type="spellStart"/>
+      <w:r>
+        <w:t>udfra</w:t>
+      </w:r>
+      <w:proofErr w:type="spellEnd"/>
+      <w:r>
+        <w:t xml:space="preserve"> producenters anvisning. Producenter som har skemaer over strenges unit </w:t>
+      </w:r>
+      <w:proofErr w:type="spellStart"/>
+      <w:r>
+        <w:t>weight</w:t>
+      </w:r>
+      <w:proofErr w:type="spellEnd"/>
+      <w:r>
+        <w:t xml:space="preserve"> er </w:t>
+      </w:r>
+      <w:proofErr w:type="spellStart"/>
+      <w:r>
+        <w:t>CircleK</w:t>
+      </w:r>
+      <w:proofErr w:type="spellEnd"/>
+      <w:r>
+        <w:t xml:space="preserve"> </w:t>
+      </w:r>
+      <w:proofErr w:type="spellStart"/>
+      <w:r>
+        <w:t>strings</w:t>
+      </w:r>
+      <w:proofErr w:type="spellEnd"/>
+      <w:r>
+        <w:t xml:space="preserve"> og </w:t>
+      </w:r>
+      <w:proofErr w:type="spellStart"/>
+      <w:r>
+        <w:t>Daddario</w:t>
+      </w:r>
+      <w:proofErr w:type="spellEnd"/>
+      <w:r>
+        <w:t>.</w:t>
+      </w:r>
+      <w:bookmarkStart w:id="0" w:name="_GoBack"/>
+      <w:bookmarkEnd w:id="0"/>
     </w:p>
     <w:p>
       <w:pPr>
@@ -133,7 +274,23 @@
         </w:numPr>
       </w:pPr>
       <w:r>
-        <w:t xml:space="preserve">Oversigter fra CircleK og Daddario findes her: </w:t>
+        <w:t xml:space="preserve">Oversigter fra </w:t>
+      </w:r>
+      <w:proofErr w:type="spellStart"/>
+      <w:r>
+        <w:t>CircleK</w:t>
+      </w:r>
+      <w:proofErr w:type="spellEnd"/>
+      <w:r>
+        <w:t xml:space="preserve"> og </w:t>
+      </w:r>
+      <w:proofErr w:type="spellStart"/>
+      <w:r>
+        <w:t>Daddario</w:t>
+      </w:r>
+      <w:proofErr w:type="spellEnd"/>
+      <w:r>
+        <w:t xml:space="preserve"> findes her: </w:t>
       </w:r>
       <w:r>
         <w:br/>
@@ -173,9 +330,23 @@
           <w:ilvl w:val="0"/>
           <w:numId w:val="2"/>
         </w:numPr>
-      </w:pPr>
-      <w:r>
-        <w:t>Dropdown menu med normale frekvenser.</w:t>
+        <w:rPr>
+          <w:strike/>
+        </w:rPr>
+      </w:pPr>
+      <w:proofErr w:type="spellStart"/>
+      <w:r>
+        <w:rPr>
+          <w:strike/>
+        </w:rPr>
+        <w:t>Dropdown</w:t>
+      </w:r>
+      <w:proofErr w:type="spellEnd"/>
+      <w:r>
+        <w:rPr>
+          <w:strike/>
+        </w:rPr>
+        <w:t xml:space="preserve"> menu med normale frekvenser.</w:t>
       </w:r>
     </w:p>
     <w:p>
@@ -185,8 +356,14 @@
           <w:ilvl w:val="0"/>
           <w:numId w:val="2"/>
         </w:numPr>
-      </w:pPr>
-      <w:r>
+        <w:rPr>
+          <w:strike/>
+        </w:rPr>
+      </w:pPr>
+      <w:r>
+        <w:rPr>
+          <w:strike/>
+        </w:rPr>
         <w:t>Mulighed for at indtaste custom-frekvenser.</w:t>
       </w:r>
     </w:p>
@@ -199,13 +376,40 @@
         </w:numPr>
       </w:pPr>
       <w:r>
-        <w:t xml:space="preserve">Mulighed for at vælge tuning pre-sets. </w:t>
-      </w:r>
-      <w:r>
-        <w:rPr>
-          <w:i/>
-        </w:rPr>
-        <w:t>(Eksempelvis: Drop D 4 og 5 strenget, Drop B 4 og 5 strenget,Drop A 4 og 5 strenget, 5 strenget med høj C, 6 strenget med lav F#)</w:t>
+        <w:t>-</w:t>
+      </w:r>
+      <w:r>
+        <w:t xml:space="preserve">Mulighed for at vælge tuning </w:t>
+      </w:r>
+      <w:proofErr w:type="spellStart"/>
+      <w:r>
+        <w:t>pre</w:t>
+      </w:r>
+      <w:proofErr w:type="spellEnd"/>
+      <w:r>
+        <w:t xml:space="preserve">-sets. </w:t>
+      </w:r>
+      <w:r>
+        <w:rPr>
+          <w:i/>
+        </w:rPr>
+        <w:t xml:space="preserve">(Eksempelvis: Drop D 4 og 5 strenget, Drop B 4 og 5 </w:t>
+      </w:r>
+      <w:proofErr w:type="spellStart"/>
+      <w:proofErr w:type="gramStart"/>
+      <w:r>
+        <w:rPr>
+          <w:i/>
+        </w:rPr>
+        <w:t>strenget,Drop</w:t>
+      </w:r>
+      <w:proofErr w:type="spellEnd"/>
+      <w:proofErr w:type="gramEnd"/>
+      <w:r>
+        <w:rPr>
+          <w:i/>
+        </w:rPr>
+        <w:t xml:space="preserve"> A 4 og 5 strenget, 5 strenget med høj C, 6 strenget med lav F#)</w:t>
       </w:r>
     </w:p>
     <w:p>
@@ -215,9 +419,29 @@
           <w:ilvl w:val="0"/>
           <w:numId w:val="2"/>
         </w:numPr>
-      </w:pPr>
-      <w:r>
-        <w:t>Mulighed for at udregne strengeanbefalinger for en hel bas-guitar ad gangen.</w:t>
+        <w:rPr>
+          <w:strike/>
+        </w:rPr>
+      </w:pPr>
+      <w:r>
+        <w:rPr>
+          <w:strike/>
+        </w:rPr>
+        <w:t xml:space="preserve">Mulighed for at udregne strengeanbefalinger for en hel </w:t>
+      </w:r>
+      <w:proofErr w:type="spellStart"/>
+      <w:r>
+        <w:rPr>
+          <w:strike/>
+        </w:rPr>
+        <w:t>bas-guitar</w:t>
+      </w:r>
+      <w:proofErr w:type="spellEnd"/>
+      <w:r>
+        <w:rPr>
+          <w:strike/>
+        </w:rPr>
+        <w:t xml:space="preserve"> ad gangen.</w:t>
       </w:r>
     </w:p>
     <w:p>
@@ -229,6 +453,9 @@
         </w:numPr>
       </w:pPr>
       <w:r>
+        <w:t>-</w:t>
+      </w:r>
+      <w:r>
         <w:t>Mulighed for at vælge 4-,5- og 6-strenget bas.</w:t>
       </w:r>
     </w:p>
@@ -239,11 +466,20 @@
           <w:ilvl w:val="0"/>
           <w:numId w:val="2"/>
         </w:numPr>
-      </w:pPr>
-      <w:r>
+        <w:rPr>
+          <w:strike/>
+        </w:rPr>
+      </w:pPr>
+      <w:r>
+        <w:rPr>
+          <w:strike/>
+        </w:rPr>
         <w:t xml:space="preserve">Mulighed for at indtaste </w:t>
       </w:r>
       <w:r>
+        <w:rPr>
+          <w:strike/>
+        </w:rPr>
         <w:t>mensur (længde) for bassen (i tommer).</w:t>
       </w:r>
     </w:p>
@@ -256,10 +492,39 @@
         </w:numPr>
       </w:pPr>
       <w:r>
-        <w:t>Mulighed for at vælge standard eller Fanned Fret bas.</w:t>
-      </w:r>
-      <w:r>
-        <w:t xml:space="preserve"> Vælges fanned fret skal længste og korteste strengelængde indtastes, hvorefter programmet selv udregner øvrige strengelængder.</w:t>
+        <w:t xml:space="preserve">Mulighed for at vælge standard eller </w:t>
+      </w:r>
+      <w:proofErr w:type="spellStart"/>
+      <w:r>
+        <w:t>Fanned</w:t>
+      </w:r>
+      <w:proofErr w:type="spellEnd"/>
+      <w:r>
+        <w:t xml:space="preserve"> </w:t>
+      </w:r>
+      <w:proofErr w:type="spellStart"/>
+      <w:r>
+        <w:t>Fret</w:t>
+      </w:r>
+      <w:proofErr w:type="spellEnd"/>
+      <w:r>
+        <w:t xml:space="preserve"> bas. Vælges </w:t>
+      </w:r>
+      <w:proofErr w:type="spellStart"/>
+      <w:r>
+        <w:t>fanned</w:t>
+      </w:r>
+      <w:proofErr w:type="spellEnd"/>
+      <w:r>
+        <w:t xml:space="preserve"> </w:t>
+      </w:r>
+      <w:proofErr w:type="spellStart"/>
+      <w:r>
+        <w:t>fret</w:t>
+      </w:r>
+      <w:proofErr w:type="spellEnd"/>
+      <w:r>
+        <w:t xml:space="preserve"> skal længste og korteste strengelængde indtastes, hvorefter programmet selv udregner øvrige strengelængder.</w:t>
       </w:r>
     </w:p>
     <w:p>
@@ -270,8 +535,13 @@
           <w:numId w:val="2"/>
         </w:numPr>
       </w:pPr>
-      <w:r>
-        <w:t>Dropdown menu med standard træk (tension); hård medium eller slap.</w:t>
+      <w:proofErr w:type="spellStart"/>
+      <w:r>
+        <w:t>Dropdown</w:t>
+      </w:r>
+      <w:proofErr w:type="spellEnd"/>
+      <w:r>
+        <w:t xml:space="preserve"> menu med standard træk (tension); hård medium eller slap.</w:t>
       </w:r>
     </w:p>
     <w:p>
@@ -281,12 +551,16 @@
           <w:ilvl w:val="0"/>
           <w:numId w:val="2"/>
         </w:numPr>
-      </w:pPr>
-      <w:r>
+        <w:rPr>
+          <w:strike/>
+        </w:rPr>
+      </w:pPr>
+      <w:r>
+        <w:rPr>
+          <w:strike/>
+        </w:rPr>
         <w:t>Mulighed for selv indtaste træk i pund.</w:t>
       </w:r>
-      <w:bookmarkStart w:id="0" w:name="_GoBack"/>
-      <w:bookmarkEnd w:id="0"/>
     </w:p>
     <w:p>
       <w:pPr>

</xml_diff>

<commit_message>
Created ResetUnitWeight and ResetNumberOfStrings methods.
Fixed Fanned fret calculation.
</commit_message>
<xml_diff>
--- a/StringsKravspecification.docx
+++ b/StringsKravspecification.docx
@@ -262,8 +262,6 @@
       <w:r>
         <w:t>.</w:t>
       </w:r>
-      <w:bookmarkStart w:id="0" w:name="_GoBack"/>
-      <w:bookmarkEnd w:id="0"/>
     </w:p>
     <w:p>
       <w:pPr>
@@ -451,11 +449,20 @@
           <w:ilvl w:val="0"/>
           <w:numId w:val="2"/>
         </w:numPr>
-      </w:pPr>
-      <w:r>
+        <w:rPr>
+          <w:strike/>
+        </w:rPr>
+      </w:pPr>
+      <w:r>
+        <w:rPr>
+          <w:strike/>
+        </w:rPr>
         <w:t>-</w:t>
       </w:r>
       <w:r>
+        <w:rPr>
+          <w:strike/>
+        </w:rPr>
         <w:t>Mulighed for at vælge 4-,5- og 6-strenget bas.</w:t>
       </w:r>
     </w:p>
@@ -490,40 +497,70 @@
           <w:ilvl w:val="0"/>
           <w:numId w:val="2"/>
         </w:numPr>
-      </w:pPr>
-      <w:r>
+        <w:rPr>
+          <w:strike/>
+        </w:rPr>
+      </w:pPr>
+      <w:r>
+        <w:rPr>
+          <w:strike/>
+        </w:rPr>
         <w:t xml:space="preserve">Mulighed for at vælge standard eller </w:t>
       </w:r>
       <w:proofErr w:type="spellStart"/>
       <w:r>
+        <w:rPr>
+          <w:strike/>
+        </w:rPr>
         <w:t>Fanned</w:t>
       </w:r>
       <w:proofErr w:type="spellEnd"/>
       <w:r>
+        <w:rPr>
+          <w:strike/>
+        </w:rPr>
         <w:t xml:space="preserve"> </w:t>
       </w:r>
       <w:proofErr w:type="spellStart"/>
       <w:r>
+        <w:rPr>
+          <w:strike/>
+        </w:rPr>
         <w:t>Fret</w:t>
       </w:r>
       <w:proofErr w:type="spellEnd"/>
       <w:r>
+        <w:rPr>
+          <w:strike/>
+        </w:rPr>
         <w:t xml:space="preserve"> bas. Vælges </w:t>
       </w:r>
       <w:proofErr w:type="spellStart"/>
       <w:r>
+        <w:rPr>
+          <w:strike/>
+        </w:rPr>
         <w:t>fanned</w:t>
       </w:r>
       <w:proofErr w:type="spellEnd"/>
       <w:r>
+        <w:rPr>
+          <w:strike/>
+        </w:rPr>
         <w:t xml:space="preserve"> </w:t>
       </w:r>
       <w:proofErr w:type="spellStart"/>
       <w:r>
+        <w:rPr>
+          <w:strike/>
+        </w:rPr>
         <w:t>fret</w:t>
       </w:r>
       <w:proofErr w:type="spellEnd"/>
       <w:r>
+        <w:rPr>
+          <w:strike/>
+        </w:rPr>
         <w:t xml:space="preserve"> skal længste og korteste strengelængde indtastes, hvorefter programmet selv udregner øvrige strengelængder.</w:t>
       </w:r>
     </w:p>
@@ -534,16 +571,27 @@
           <w:ilvl w:val="0"/>
           <w:numId w:val="2"/>
         </w:numPr>
-      </w:pPr>
-      <w:proofErr w:type="spellStart"/>
-      <w:r>
+        <w:rPr>
+          <w:strike/>
+        </w:rPr>
+      </w:pPr>
+      <w:bookmarkStart w:id="0" w:name="_GoBack"/>
+      <w:proofErr w:type="spellStart"/>
+      <w:r>
+        <w:rPr>
+          <w:strike/>
+        </w:rPr>
         <w:t>Dropdown</w:t>
       </w:r>
       <w:proofErr w:type="spellEnd"/>
       <w:r>
+        <w:rPr>
+          <w:strike/>
+        </w:rPr>
         <w:t xml:space="preserve"> menu med standard træk (tension); hård medium eller slap.</w:t>
       </w:r>
     </w:p>
+    <w:bookmarkEnd w:id="0"/>
     <w:p>
       <w:pPr>
         <w:pStyle w:val="Listeafsnit"/>

</xml_diff>

<commit_message>
Last application functions made. Only thing left to do is make txtbox validation, exception handling and testing.
</commit_message>
<xml_diff>
--- a/StringsKravspecification.docx
+++ b/StringsKravspecification.docx
@@ -240,14 +240,23 @@
       </w:r>
       <w:proofErr w:type="spellStart"/>
       <w:r>
+        <w:rPr>
+          <w:strike/>
+        </w:rPr>
         <w:t>CircleK</w:t>
       </w:r>
       <w:proofErr w:type="spellEnd"/>
       <w:r>
+        <w:rPr>
+          <w:strike/>
+        </w:rPr>
         <w:t xml:space="preserve"> </w:t>
       </w:r>
       <w:proofErr w:type="spellStart"/>
       <w:r>
+        <w:rPr>
+          <w:strike/>
+        </w:rPr>
         <w:t>strings</w:t>
       </w:r>
       <w:proofErr w:type="spellEnd"/>
@@ -262,6 +271,8 @@
       <w:r>
         <w:t>.</w:t>
       </w:r>
+      <w:bookmarkStart w:id="0" w:name="_GoBack"/>
+      <w:bookmarkEnd w:id="0"/>
     </w:p>
     <w:p>
       <w:pPr>
@@ -575,7 +586,6 @@
           <w:strike/>
         </w:rPr>
       </w:pPr>
-      <w:bookmarkStart w:id="0" w:name="_GoBack"/>
       <w:proofErr w:type="spellStart"/>
       <w:r>
         <w:rPr>
@@ -591,7 +601,6 @@
         <w:t xml:space="preserve"> menu med standard træk (tension); hård medium eller slap.</w:t>
       </w:r>
     </w:p>
-    <w:bookmarkEnd w:id="0"/>
     <w:p>
       <w:pPr>
         <w:pStyle w:val="Listeafsnit"/>

</xml_diff>